<commit_message>
update word doc assignment 1 github link
</commit_message>
<xml_diff>
--- a/Assignment 1/HW 1_Orange.docx
+++ b/Assignment 1/HW 1_Orange.docx
@@ -48,12 +48,7 @@
         </w:numPr>
       </w:pPr>
       <w:r>
-        <w:t xml:space="preserve">Include in the Ansible playbook, plays to deploy and </w:t>
-      </w:r>
-      <w:bookmarkStart w:id="0" w:name="_GoBack"/>
-      <w:bookmarkEnd w:id="0"/>
-      <w:r>
-        <w:t>un-deploy the resources</w:t>
+        <w:t>Include in the Ansible playbook, plays to deploy and un-deploy the resources</w:t>
       </w:r>
     </w:p>
     <w:p>
@@ -229,9 +224,11 @@
           <w:rPr>
             <w:rStyle w:val="Hyperlink"/>
           </w:rPr>
-          <w:t>https://github.com/plodha/CMPE-272-Assignments</w:t>
+          <w:t>https://github.com/plodha/CMPE-272-Assignments/tree/master/Assignment%201</w:t>
         </w:r>
       </w:hyperlink>
+      <w:bookmarkStart w:id="0" w:name="_GoBack"/>
+      <w:bookmarkEnd w:id="0"/>
     </w:p>
     <w:p>
       <w:r>
@@ -960,13 +957,7 @@
                         <w:txbxContent>
                           <w:p>
                             <w:r>
-                              <w:t>[</w:t>
-                            </w:r>
-                            <w:r>
-                              <w:t>web</w:t>
-                            </w:r>
-                            <w:r>
-                              <w:t>server]</w:t>
+                              <w:t>[webserver]</w:t>
                             </w:r>
                           </w:p>
                           <w:p>
@@ -1083,13 +1074,7 @@
                         <w:txbxContent>
                           <w:p>
                             <w:r>
-                              <w:t xml:space="preserve">- hosts: </w:t>
-                            </w:r>
-                            <w:r>
-                              <w:t>web</w:t>
-                            </w:r>
-                            <w:r>
-                              <w:t>server</w:t>
+                              <w:t>- hosts: webserver</w:t>
                             </w:r>
                           </w:p>
                           <w:p>
@@ -1175,10 +1160,7 @@
                             </w:r>
                             <w:proofErr w:type="spellEnd"/>
                             <w:r>
-                              <w:t>/Documents/index.html</w:t>
-                            </w:r>
-                            <w:r>
-                              <w:t xml:space="preserve">.j2 </w:t>
+                              <w:t xml:space="preserve">/Documents/index.html.j2 </w:t>
                             </w:r>
                             <w:proofErr w:type="spellStart"/>
                             <w:r>

</xml_diff>